<commit_message>
Renomeação do nome do arquivo da apostila
</commit_message>
<xml_diff>
--- a/Linux/Cron/Apostila de Cron.docx
+++ b/Linux/Cron/Apostila de Cron.docx
@@ -20,6 +20,41 @@
         </w:rPr>
       </w:pPr>
       <w:r>
+        <w:rPr/>
+      </w:r>
+    </w:p>
+    <w:p>
+      <w:pPr>
+        <w:pStyle w:val="Normal"/>
+        <w:jc w:val="center"/>
+        <w:rPr>
+          <w:rFonts w:ascii="Bahnschrift Light SemiCondensed" w:hAnsi="Bahnschrift Light SemiCondensed" w:cs="Bahnschrift Light SemiCondensed"/>
+          <w:b/>
+          <w:bCs/>
+          <w:i/>
+          <w:i/>
+          <w:iCs/>
+          <w:color w:val="FF0000"/>
+          <w:sz w:val="56"/>
+          <w:szCs w:val="56"/>
+          <w:lang w:val="pt-BR"/>
+        </w:rPr>
+      </w:pPr>
+      <w:r>
+        <w:rPr>
+          <w:rFonts w:cs="Bahnschrift Light SemiCondensed" w:ascii="Bahnschrift Light SemiCondensed" w:hAnsi="Bahnschrift Light SemiCondensed"/>
+          <w:b/>
+          <w:bCs/>
+          <w:i/>
+          <w:iCs/>
+          <w:color w:val="FF0000"/>
+          <w:sz w:val="56"/>
+          <w:szCs w:val="56"/>
+          <w:lang w:val="pt-BR"/>
+        </w:rPr>
+        <w:t xml:space="preserve">Apostila de </w:t>
+      </w:r>
+      <w:r>
         <w:rPr>
           <w:rFonts w:cs="Bahnschrift Light SemiCondensed" w:ascii="Bahnschrift Light SemiCondensed" w:hAnsi="Bahnschrift Light SemiCondensed"/>
           <w:b/>
@@ -53,15 +88,14 @@
       </w:pPr>
       <w:r>
         <w:rPr>
-          <w:rFonts w:ascii="Bahnschrift Light SemiCondensed" w:hAnsi="Bahnschrift Light SemiCondensed"/>
+          <w:rFonts w:cs="Bahnschrift Light SemiCondensed" w:ascii="Bahnschrift Light SemiCondensed" w:hAnsi="Bahnschrift Light SemiCondensed"/>
           <w:b/>
           <w:bCs/>
           <w:i/>
           <w:iCs/>
-          <w:color w:val="auto"/>
-          <w:sz w:val="36"/>
-          <w:szCs w:val="36"/>
-          <w:u w:val="none"/>
+          <w:color w:val="FF0000"/>
+          <w:sz w:val="40"/>
+          <w:szCs w:val="40"/>
           <w:lang w:val="pt-BR"/>
         </w:rPr>
       </w:r>
@@ -88,22 +122,7 @@
           <w:u w:val="none"/>
           <w:lang w:val="pt-BR"/>
         </w:rPr>
-        <w:t>O que é o Cron</w:t>
-      </w:r>
-      <w:r>
-        <w:rPr>
-          <w:rFonts w:ascii="Bahnschrift Light SemiCondensed" w:hAnsi="Bahnschrift Light SemiCondensed"/>
-          <w:b/>
-          <w:bCs/>
-          <w:i/>
-          <w:iCs/>
-          <w:color w:val="auto"/>
-          <w:sz w:val="32"/>
-          <w:szCs w:val="32"/>
-          <w:u w:val="none"/>
-          <w:lang w:val="pt-BR"/>
-        </w:rPr>
-        <w:t>:</w:t>
+        <w:t>O que é o Cron:</w:t>
       </w:r>
     </w:p>
     <w:p>
@@ -125,7 +144,18 @@
         </w:rPr>
       </w:pPr>
       <w:r>
-        <w:rPr/>
+        <w:rPr>
+          <w:rFonts w:ascii="Bahnschrift Light SemiCondensed" w:hAnsi="Bahnschrift Light SemiCondensed"/>
+          <w:b/>
+          <w:bCs/>
+          <w:i/>
+          <w:iCs/>
+          <w:color w:val="auto"/>
+          <w:sz w:val="36"/>
+          <w:szCs w:val="36"/>
+          <w:u w:val="none"/>
+          <w:lang w:val="pt-BR"/>
+        </w:rPr>
       </w:r>
     </w:p>
     <w:p>
@@ -147,118 +177,129 @@
         </w:rPr>
       </w:pPr>
       <w:r>
-        <w:rPr/>
-      </w:r>
-    </w:p>
-    <w:p>
-      <w:pPr>
-        <w:pStyle w:val="Normal"/>
-        <w:tabs>
-          <w:tab w:val="clear" w:pos="708"/>
-          <w:tab w:val="left" w:pos="1650" w:leader="none"/>
-        </w:tabs>
-        <w:jc w:val="left"/>
-        <w:rPr>
-          <w:rFonts w:ascii="Bahnschrift Light SemiCondensed" w:hAnsi="Bahnschrift Light SemiCondensed"/>
-          <w:sz w:val="24"/>
-          <w:szCs w:val="24"/>
-        </w:rPr>
-      </w:pPr>
-      <w:r>
-        <w:rPr>
-          <w:rFonts w:ascii="Bahnschrift Light SemiCondensed" w:hAnsi="Bahnschrift Light SemiCondensed"/>
-          <w:sz w:val="24"/>
-          <w:szCs w:val="24"/>
-        </w:rPr>
-        <w:t xml:space="preserve">    </w:t>
-      </w:r>
-      <w:r>
-        <w:rPr>
-          <w:rFonts w:ascii="Bahnschrift Light SemiCondensed" w:hAnsi="Bahnschrift Light SemiCondensed"/>
-          <w:sz w:val="24"/>
-          <w:szCs w:val="24"/>
-        </w:rPr>
-        <w:t>O cron é um  comando linux usado para agendar tarefas que serão realizadas em tempos determinados, conforme progamadas.</w:t>
-      </w:r>
-    </w:p>
-    <w:p>
-      <w:pPr>
-        <w:pStyle w:val="Normal"/>
-        <w:tabs>
-          <w:tab w:val="clear" w:pos="708"/>
-          <w:tab w:val="left" w:pos="1650" w:leader="none"/>
-        </w:tabs>
-        <w:jc w:val="left"/>
-        <w:rPr>
-          <w:rFonts w:ascii="Bahnschrift Light SemiCondensed" w:hAnsi="Bahnschrift Light SemiCondensed"/>
-          <w:sz w:val="24"/>
-          <w:szCs w:val="24"/>
-        </w:rPr>
-      </w:pPr>
-      <w:r>
-        <w:rPr>
-          <w:rFonts w:ascii="Bahnschrift Light SemiCondensed" w:hAnsi="Bahnschrift Light SemiCondensed"/>
-          <w:sz w:val="24"/>
-          <w:szCs w:val="24"/>
-        </w:rPr>
-      </w:r>
-    </w:p>
-    <w:p>
-      <w:pPr>
-        <w:pStyle w:val="Normal"/>
-        <w:tabs>
-          <w:tab w:val="clear" w:pos="708"/>
-          <w:tab w:val="left" w:pos="1650" w:leader="none"/>
-        </w:tabs>
-        <w:jc w:val="left"/>
-        <w:rPr>
-          <w:rFonts w:ascii="Bahnschrift Light SemiCondensed" w:hAnsi="Bahnschrift Light SemiCondensed"/>
-          <w:sz w:val="24"/>
-          <w:szCs w:val="24"/>
-        </w:rPr>
-      </w:pPr>
-      <w:r>
-        <w:rPr>
-          <w:rFonts w:ascii="Bahnschrift Light SemiCondensed" w:hAnsi="Bahnschrift Light SemiCondensed"/>
-          <w:sz w:val="24"/>
-          <w:szCs w:val="24"/>
-        </w:rPr>
-      </w:r>
-    </w:p>
-    <w:p>
-      <w:pPr>
-        <w:pStyle w:val="Normal"/>
-        <w:tabs>
-          <w:tab w:val="clear" w:pos="708"/>
-          <w:tab w:val="left" w:pos="1650" w:leader="none"/>
-        </w:tabs>
-        <w:jc w:val="left"/>
-        <w:rPr>
-          <w:rFonts w:ascii="Bahnschrift Light SemiCondensed" w:hAnsi="Bahnschrift Light SemiCondensed"/>
-          <w:sz w:val="24"/>
-        </w:rPr>
-      </w:pPr>
-      <w:r>
-        <w:rPr>
-          <w:rFonts w:ascii="Bahnschrift Light SemiCondensed" w:hAnsi="Bahnschrift Light SemiCondensed"/>
-          <w:sz w:val="24"/>
-          <w:szCs w:val="24"/>
-        </w:rPr>
-        <w:t xml:space="preserve">    </w:t>
-      </w:r>
-      <w:r>
-        <w:rPr>
-          <w:rFonts w:ascii="Bahnschrift Light SemiCondensed" w:hAnsi="Bahnschrift Light SemiCondensed"/>
-          <w:sz w:val="24"/>
-          <w:szCs w:val="24"/>
-        </w:rPr>
-        <w:t xml:space="preserve">No sistema unix usaremos o seguinte comando no terminal para verificar se o </w:t>
-      </w:r>
-      <w:r>
         <w:rPr>
           <w:rFonts w:ascii="Bahnschrift Light SemiCondensed" w:hAnsi="Bahnschrift Light SemiCondensed"/>
           <w:b/>
           <w:bCs/>
+          <w:i/>
+          <w:iCs/>
+          <w:color w:val="auto"/>
+          <w:sz w:val="36"/>
+          <w:szCs w:val="36"/>
+          <w:u w:val="none"/>
+          <w:lang w:val="pt-BR"/>
+        </w:rPr>
+      </w:r>
+    </w:p>
+    <w:p>
+      <w:pPr>
+        <w:pStyle w:val="Normal"/>
+        <w:tabs>
+          <w:tab w:val="clear" w:pos="708"/>
+          <w:tab w:val="left" w:pos="1650" w:leader="none"/>
+        </w:tabs>
+        <w:jc w:val="left"/>
+        <w:rPr>
+          <w:rFonts w:ascii="Bahnschrift Light SemiCondensed" w:hAnsi="Bahnschrift Light SemiCondensed"/>
+          <w:sz w:val="24"/>
+          <w:szCs w:val="24"/>
+        </w:rPr>
+      </w:pPr>
+      <w:r>
+        <w:rPr>
+          <w:rFonts w:ascii="Bahnschrift Light SemiCondensed" w:hAnsi="Bahnschrift Light SemiCondensed"/>
+          <w:sz w:val="24"/>
+          <w:szCs w:val="24"/>
+        </w:rPr>
+        <w:t xml:space="preserve">    </w:t>
+      </w:r>
+      <w:r>
+        <w:rPr>
+          <w:rFonts w:ascii="Bahnschrift Light SemiCondensed" w:hAnsi="Bahnschrift Light SemiCondensed"/>
+          <w:sz w:val="24"/>
+          <w:szCs w:val="24"/>
+        </w:rPr>
+        <w:t>O cron é um  comando linux usado para agendar tarefas que serão realizadas em tempos determinados, conforme progamadas.</w:t>
+      </w:r>
+    </w:p>
+    <w:p>
+      <w:pPr>
+        <w:pStyle w:val="Normal"/>
+        <w:tabs>
+          <w:tab w:val="clear" w:pos="708"/>
+          <w:tab w:val="left" w:pos="1650" w:leader="none"/>
+        </w:tabs>
+        <w:jc w:val="left"/>
+        <w:rPr>
+          <w:rFonts w:ascii="Bahnschrift Light SemiCondensed" w:hAnsi="Bahnschrift Light SemiCondensed"/>
+          <w:sz w:val="24"/>
+          <w:szCs w:val="24"/>
+        </w:rPr>
+      </w:pPr>
+      <w:r>
+        <w:rPr>
+          <w:rFonts w:ascii="Bahnschrift Light SemiCondensed" w:hAnsi="Bahnschrift Light SemiCondensed"/>
+          <w:sz w:val="24"/>
+          <w:szCs w:val="24"/>
+        </w:rPr>
+      </w:r>
+    </w:p>
+    <w:p>
+      <w:pPr>
+        <w:pStyle w:val="Normal"/>
+        <w:tabs>
+          <w:tab w:val="clear" w:pos="708"/>
+          <w:tab w:val="left" w:pos="1650" w:leader="none"/>
+        </w:tabs>
+        <w:jc w:val="left"/>
+        <w:rPr>
+          <w:rFonts w:ascii="Bahnschrift Light SemiCondensed" w:hAnsi="Bahnschrift Light SemiCondensed"/>
+          <w:sz w:val="24"/>
+          <w:szCs w:val="24"/>
+        </w:rPr>
+      </w:pPr>
+      <w:r>
+        <w:rPr>
+          <w:rFonts w:ascii="Bahnschrift Light SemiCondensed" w:hAnsi="Bahnschrift Light SemiCondensed"/>
+          <w:sz w:val="24"/>
+          <w:szCs w:val="24"/>
+        </w:rPr>
+      </w:r>
+    </w:p>
+    <w:p>
+      <w:pPr>
+        <w:pStyle w:val="Normal"/>
+        <w:tabs>
+          <w:tab w:val="clear" w:pos="708"/>
+          <w:tab w:val="left" w:pos="1650" w:leader="none"/>
+        </w:tabs>
+        <w:jc w:val="left"/>
+        <w:rPr>
+          <w:rFonts w:ascii="Bahnschrift Light SemiCondensed" w:hAnsi="Bahnschrift Light SemiCondensed"/>
+          <w:sz w:val="24"/>
+        </w:rPr>
+      </w:pPr>
+      <w:r>
+        <w:rPr>
+          <w:rFonts w:ascii="Bahnschrift Light SemiCondensed" w:hAnsi="Bahnschrift Light SemiCondensed"/>
+          <w:sz w:val="24"/>
+          <w:szCs w:val="24"/>
+        </w:rPr>
+        <w:t xml:space="preserve">    </w:t>
+      </w:r>
+      <w:r>
+        <w:rPr>
+          <w:rFonts w:ascii="Bahnschrift Light SemiCondensed" w:hAnsi="Bahnschrift Light SemiCondensed"/>
+          <w:sz w:val="24"/>
+          <w:szCs w:val="24"/>
+        </w:rPr>
+        <w:t xml:space="preserve">No sistema unix usaremos o seguinte comando no terminal para verificar se o </w:t>
+      </w:r>
+      <w:r>
+        <w:rPr>
+          <w:rFonts w:ascii="Bahnschrift Light SemiCondensed" w:hAnsi="Bahnschrift Light SemiCondensed"/>
+          <w:b/>
+          <w:bCs/>
           <w:sz w:val="24"/>
           <w:szCs w:val="24"/>
         </w:rPr>
@@ -292,8 +333,10 @@
       </w:pPr>
       <w:r>
         <w:rPr>
-          <w:rFonts w:ascii="Bahnschrift Light SemiCondensed" w:hAnsi="Bahnschrift Light SemiCondensed"/>
-          <w:sz w:val="24"/>
+          <w:b w:val="false"/>
+          <w:bCs w:val="false"/>
+          <w:sz w:val="21"/>
+          <w:szCs w:val="24"/>
         </w:rPr>
       </w:r>
     </w:p>
@@ -338,8 +381,10 @@
       </w:pPr>
       <w:r>
         <w:rPr>
-          <w:rFonts w:ascii="Nimbus Mono PS" w:hAnsi="Nimbus Mono PS"/>
-          <w:sz w:val="24"/>
+          <w:b w:val="false"/>
+          <w:bCs w:val="false"/>
+          <w:sz w:val="21"/>
+          <w:szCs w:val="24"/>
         </w:rPr>
       </w:r>
     </w:p>
@@ -394,8 +439,10 @@
       </w:pPr>
       <w:r>
         <w:rPr>
-          <w:rFonts w:ascii="Bahnschrift Light SemiCondensed" w:hAnsi="Bahnschrift Light SemiCondensed"/>
-          <w:sz w:val="24"/>
+          <w:b w:val="false"/>
+          <w:bCs w:val="false"/>
+          <w:sz w:val="21"/>
+          <w:szCs w:val="24"/>
         </w:rPr>
       </w:r>
     </w:p>
@@ -494,8 +541,10 @@
       </w:pPr>
       <w:r>
         <w:rPr>
-          <w:rFonts w:ascii="Bahnschrift Light SemiCondensed" w:hAnsi="Bahnschrift Light SemiCondensed"/>
-          <w:sz w:val="24"/>
+          <w:b w:val="false"/>
+          <w:bCs w:val="false"/>
+          <w:sz w:val="21"/>
+          <w:szCs w:val="24"/>
         </w:rPr>
       </w:r>
     </w:p>
@@ -521,7 +570,38 @@
           <w:sz w:val="24"/>
           <w:szCs w:val="24"/>
         </w:rPr>
-        <w:t>nano crontab -e</w:t>
+        <w:t>vim</w:t>
+      </w:r>
+      <w:r>
+        <w:rPr>
+          <w:rFonts w:ascii="Nimbus Mono PS" w:hAnsi="Nimbus Mono PS"/>
+          <w:b w:val="false"/>
+          <w:bCs w:val="false"/>
+          <w:sz w:val="24"/>
+          <w:szCs w:val="24"/>
+        </w:rPr>
+        <w:t xml:space="preserve"> </w:t>
+      </w:r>
+      <w:r>
+        <w:rPr>
+          <w:rFonts w:ascii="Nimbus Mono PS" w:hAnsi="Nimbus Mono PS"/>
+          <w:b w:val="false"/>
+          <w:bCs w:val="false"/>
+          <w:sz w:val="24"/>
+          <w:szCs w:val="24"/>
+          <w:u w:val="single"/>
+        </w:rPr>
+        <w:t>nome_do_cron</w:t>
+      </w:r>
+      <w:r>
+        <w:rPr>
+          <w:rFonts w:ascii="Nimbus Mono PS" w:hAnsi="Nimbus Mono PS"/>
+          <w:b w:val="false"/>
+          <w:bCs w:val="false"/>
+          <w:sz w:val="24"/>
+          <w:szCs w:val="24"/>
+        </w:rPr>
+        <w:t xml:space="preserve"> -e</w:t>
       </w:r>
     </w:p>
     <w:p>
@@ -542,8 +622,10 @@
       </w:pPr>
       <w:r>
         <w:rPr>
-          <w:rFonts w:ascii="Nimbus Mono PS" w:hAnsi="Nimbus Mono PS"/>
-          <w:sz w:val="24"/>
+          <w:b w:val="false"/>
+          <w:bCs w:val="false"/>
+          <w:sz w:val="21"/>
+          <w:szCs w:val="24"/>
         </w:rPr>
       </w:r>
     </w:p>
@@ -571,13 +653,6 @@
         <w:t xml:space="preserve">   </w:t>
       </w:r>
       <w:r>
-        <w:rPr>
-          <w:rFonts w:ascii="Bahnschrift Light SemiCondensed" w:hAnsi="Bahnschrift Light SemiCondensed"/>
-          <w:b w:val="false"/>
-          <w:bCs w:val="false"/>
-          <w:sz w:val="24"/>
-          <w:szCs w:val="24"/>
-        </w:rPr>
         <w:drawing>
           <wp:anchor behindDoc="0" distT="0" distB="0" distL="0" distR="0" simplePos="0" locked="0" layoutInCell="0" allowOverlap="1" relativeHeight="2">
             <wp:simplePos x="0" y="0"/>
@@ -654,8 +729,10 @@
       </w:pPr>
       <w:r>
         <w:rPr>
-          <w:rFonts w:ascii="Bahnschrift Light SemiCondensed" w:hAnsi="Bahnschrift Light SemiCondensed"/>
-          <w:sz w:val="24"/>
+          <w:b w:val="false"/>
+          <w:bCs w:val="false"/>
+          <w:sz w:val="21"/>
+          <w:szCs w:val="24"/>
         </w:rPr>
       </w:r>
     </w:p>
@@ -710,8 +787,10 @@
       </w:pPr>
       <w:r>
         <w:rPr>
-          <w:rFonts w:ascii="Bahnschrift Light SemiCondensed" w:hAnsi="Bahnschrift Light SemiCondensed"/>
-          <w:sz w:val="24"/>
+          <w:b w:val="false"/>
+          <w:bCs w:val="false"/>
+          <w:sz w:val="21"/>
+          <w:szCs w:val="24"/>
         </w:rPr>
       </w:r>
     </w:p>
@@ -760,7 +839,18 @@
           <w:szCs w:val="24"/>
           <w:u w:val="single"/>
         </w:rPr>
-        <w:t>usuári</w:t>
+        <w:t>usuário</w:t>
+      </w:r>
+      <w:r>
+        <w:rPr>
+          <w:rFonts w:ascii="Nimbus Mono PS" w:hAnsi="Nimbus Mono PS"/>
+          <w:b w:val="false"/>
+          <w:bCs w:val="false"/>
+          <w:sz w:val="24"/>
+          <w:szCs w:val="24"/>
+          <w:u w:val="none"/>
+        </w:rPr>
+        <w:t xml:space="preserve"> </w:t>
       </w:r>
       <w:r>
         <w:rPr>
@@ -771,7 +861,7 @@
           <w:szCs w:val="24"/>
           <w:u w:val="single"/>
         </w:rPr>
-        <w:t>o</w:t>
+        <w:t>caminho</w:t>
       </w:r>
       <w:r>
         <w:rPr>
@@ -791,40 +881,18 @@
           <w:bCs w:val="false"/>
           <w:sz w:val="24"/>
           <w:szCs w:val="24"/>
+        </w:rPr>
+        <w:t xml:space="preserve">&amp;&amp; </w:t>
+      </w:r>
+      <w:r>
+        <w:rPr>
+          <w:rFonts w:ascii="Nimbus Mono PS" w:hAnsi="Nimbus Mono PS"/>
+          <w:b w:val="false"/>
+          <w:bCs w:val="false"/>
+          <w:sz w:val="24"/>
+          <w:szCs w:val="24"/>
           <w:u w:val="single"/>
         </w:rPr>
-        <w:t>caminho</w:t>
-      </w:r>
-      <w:r>
-        <w:rPr>
-          <w:rFonts w:ascii="Nimbus Mono PS" w:hAnsi="Nimbus Mono PS"/>
-          <w:b w:val="false"/>
-          <w:bCs w:val="false"/>
-          <w:sz w:val="24"/>
-          <w:szCs w:val="24"/>
-          <w:u w:val="none"/>
-        </w:rPr>
-        <w:t xml:space="preserve"> </w:t>
-      </w:r>
-      <w:r>
-        <w:rPr>
-          <w:rFonts w:ascii="Nimbus Mono PS" w:hAnsi="Nimbus Mono PS"/>
-          <w:b w:val="false"/>
-          <w:bCs w:val="false"/>
-          <w:sz w:val="24"/>
-          <w:szCs w:val="24"/>
-        </w:rPr>
-        <w:t xml:space="preserve">&amp;&amp; </w:t>
-      </w:r>
-      <w:r>
-        <w:rPr>
-          <w:rFonts w:ascii="Nimbus Mono PS" w:hAnsi="Nimbus Mono PS"/>
-          <w:b w:val="false"/>
-          <w:bCs w:val="false"/>
-          <w:sz w:val="24"/>
-          <w:szCs w:val="24"/>
-          <w:u w:val="single"/>
-        </w:rPr>
         <w:t>comando</w:t>
       </w:r>
     </w:p>
@@ -844,107 +912,107 @@
         </w:rPr>
       </w:pPr>
       <w:r>
+        <w:rPr>
+          <w:b w:val="false"/>
+          <w:bCs w:val="false"/>
+          <w:sz w:val="21"/>
+          <w:szCs w:val="24"/>
+        </w:rPr>
+      </w:r>
+    </w:p>
+    <w:p>
+      <w:pPr>
+        <w:pStyle w:val="Normal"/>
+        <w:tabs>
+          <w:tab w:val="clear" w:pos="708"/>
+          <w:tab w:val="left" w:pos="1650" w:leader="none"/>
+        </w:tabs>
+        <w:jc w:val="left"/>
         <w:rPr>
           <w:rFonts w:ascii="Bahnschrift Light SemiCondensed" w:hAnsi="Bahnschrift Light SemiCondensed"/>
           <w:b/>
           <w:bCs/>
           <w:sz w:val="24"/>
         </w:rPr>
-      </w:r>
-    </w:p>
-    <w:p>
-      <w:pPr>
-        <w:pStyle w:val="Normal"/>
-        <w:tabs>
-          <w:tab w:val="clear" w:pos="708"/>
-          <w:tab w:val="left" w:pos="1650" w:leader="none"/>
-        </w:tabs>
-        <w:jc w:val="left"/>
+      </w:pPr>
+      <w:r>
+        <w:rPr>
+          <w:rFonts w:ascii="Bahnschrift Light SemiCondensed" w:hAnsi="Bahnschrift Light SemiCondensed"/>
+          <w:b w:val="false"/>
+          <w:bCs w:val="false"/>
+          <w:sz w:val="24"/>
+          <w:szCs w:val="24"/>
+        </w:rPr>
+        <w:t xml:space="preserve">  </w:t>
+      </w:r>
+      <w:r>
+        <w:rPr>
+          <w:rFonts w:ascii="Bahnschrift Light SemiCondensed" w:hAnsi="Bahnschrift Light SemiCondensed"/>
+          <w:b w:val="false"/>
+          <w:bCs w:val="false"/>
+          <w:sz w:val="24"/>
+          <w:szCs w:val="24"/>
+        </w:rPr>
+        <w:t xml:space="preserve">E reniciamos o </w:t>
+      </w:r>
+      <w:r>
         <w:rPr>
           <w:rFonts w:ascii="Bahnschrift Light SemiCondensed" w:hAnsi="Bahnschrift Light SemiCondensed"/>
           <w:b/>
           <w:bCs/>
           <w:sz w:val="24"/>
-        </w:rPr>
-      </w:pPr>
-      <w:r>
-        <w:rPr>
-          <w:rFonts w:ascii="Bahnschrift Light SemiCondensed" w:hAnsi="Bahnschrift Light SemiCondensed"/>
-          <w:b w:val="false"/>
-          <w:bCs w:val="false"/>
-          <w:sz w:val="24"/>
-          <w:szCs w:val="24"/>
-        </w:rPr>
-        <w:t xml:space="preserve">  </w:t>
-      </w:r>
-      <w:r>
-        <w:rPr>
-          <w:rFonts w:ascii="Bahnschrift Light SemiCondensed" w:hAnsi="Bahnschrift Light SemiCondensed"/>
-          <w:b w:val="false"/>
-          <w:bCs w:val="false"/>
-          <w:sz w:val="24"/>
-          <w:szCs w:val="24"/>
-        </w:rPr>
-        <w:t xml:space="preserve">E reniciamos o </w:t>
-      </w:r>
-      <w:r>
-        <w:rPr>
-          <w:rFonts w:ascii="Bahnschrift Light SemiCondensed" w:hAnsi="Bahnschrift Light SemiCondensed"/>
+          <w:szCs w:val="24"/>
+        </w:rPr>
+        <w:t xml:space="preserve">cron </w:t>
+      </w:r>
+      <w:r>
+        <w:rPr>
+          <w:rFonts w:ascii="Bahnschrift Light SemiCondensed" w:hAnsi="Bahnschrift Light SemiCondensed"/>
+          <w:b w:val="false"/>
+          <w:bCs w:val="false"/>
+          <w:sz w:val="24"/>
+          <w:szCs w:val="24"/>
+        </w:rPr>
+        <w:t>usando o seguinte comando:</w:t>
+      </w:r>
+    </w:p>
+    <w:p>
+      <w:pPr>
+        <w:pStyle w:val="Normal"/>
+        <w:tabs>
+          <w:tab w:val="clear" w:pos="708"/>
+          <w:tab w:val="left" w:pos="1650" w:leader="none"/>
+        </w:tabs>
+        <w:jc w:val="left"/>
+        <w:rPr>
+          <w:b w:val="false"/>
+          <w:bCs w:val="false"/>
+          <w:sz w:val="21"/>
+          <w:szCs w:val="24"/>
+        </w:rPr>
+      </w:pPr>
+      <w:r>
+        <w:rPr>
+          <w:b w:val="false"/>
+          <w:bCs w:val="false"/>
+          <w:sz w:val="21"/>
+          <w:szCs w:val="24"/>
+        </w:rPr>
+      </w:r>
+    </w:p>
+    <w:p>
+      <w:pPr>
+        <w:pStyle w:val="Normal"/>
+        <w:tabs>
+          <w:tab w:val="clear" w:pos="708"/>
+          <w:tab w:val="left" w:pos="1650" w:leader="none"/>
+        </w:tabs>
+        <w:jc w:val="left"/>
+        <w:rPr>
+          <w:rFonts w:ascii="Nimbus Mono PS" w:hAnsi="Nimbus Mono PS"/>
           <w:b/>
           <w:bCs/>
           <w:sz w:val="24"/>
-          <w:szCs w:val="24"/>
-        </w:rPr>
-        <w:t xml:space="preserve">cron </w:t>
-      </w:r>
-      <w:r>
-        <w:rPr>
-          <w:rFonts w:ascii="Bahnschrift Light SemiCondensed" w:hAnsi="Bahnschrift Light SemiCondensed"/>
-          <w:b w:val="false"/>
-          <w:bCs w:val="false"/>
-          <w:sz w:val="24"/>
-          <w:szCs w:val="24"/>
-        </w:rPr>
-        <w:t>usando o seguinte comando:</w:t>
-      </w:r>
-    </w:p>
-    <w:p>
-      <w:pPr>
-        <w:pStyle w:val="Normal"/>
-        <w:tabs>
-          <w:tab w:val="clear" w:pos="708"/>
-          <w:tab w:val="left" w:pos="1650" w:leader="none"/>
-        </w:tabs>
-        <w:jc w:val="left"/>
-        <w:rPr>
-          <w:b w:val="false"/>
-          <w:bCs w:val="false"/>
-          <w:sz w:val="21"/>
-          <w:szCs w:val="24"/>
-        </w:rPr>
-      </w:pPr>
-      <w:r>
-        <w:rPr>
-          <w:rFonts w:ascii="Bahnschrift Light SemiCondensed" w:hAnsi="Bahnschrift Light SemiCondensed"/>
-          <w:b/>
-          <w:bCs/>
-          <w:sz w:val="24"/>
-        </w:rPr>
-      </w:r>
-    </w:p>
-    <w:p>
-      <w:pPr>
-        <w:pStyle w:val="Normal"/>
-        <w:tabs>
-          <w:tab w:val="clear" w:pos="708"/>
-          <w:tab w:val="left" w:pos="1650" w:leader="none"/>
-        </w:tabs>
-        <w:jc w:val="left"/>
-        <w:rPr>
-          <w:rFonts w:ascii="Nimbus Mono PS" w:hAnsi="Nimbus Mono PS"/>
-          <w:b/>
-          <w:bCs/>
-          <w:sz w:val="24"/>
         </w:rPr>
       </w:pPr>
       <w:r>
@@ -975,32 +1043,30 @@
       </w:pPr>
       <w:r>
         <w:rPr>
-          <w:rFonts w:ascii="Nimbus Mono PS" w:hAnsi="Nimbus Mono PS"/>
-          <w:b/>
-          <w:bCs/>
-          <w:sz w:val="24"/>
-        </w:rPr>
-      </w:r>
-    </w:p>
-    <w:p>
-      <w:pPr>
-        <w:pStyle w:val="Normal"/>
-        <w:tabs>
-          <w:tab w:val="clear" w:pos="708"/>
-          <w:tab w:val="left" w:pos="1650" w:leader="none"/>
-        </w:tabs>
-        <w:jc w:val="left"/>
-        <w:rPr>
-          <w:sz w:val="21"/>
-          <w:szCs w:val="24"/>
-        </w:rPr>
-      </w:pPr>
-      <w:r>
-        <w:rPr>
-          <w:rFonts w:ascii="Nimbus Mono PS" w:hAnsi="Nimbus Mono PS"/>
-          <w:b/>
-          <w:bCs/>
-          <w:sz w:val="24"/>
+          <w:b w:val="false"/>
+          <w:bCs w:val="false"/>
+          <w:sz w:val="21"/>
+          <w:szCs w:val="24"/>
+        </w:rPr>
+      </w:r>
+    </w:p>
+    <w:p>
+      <w:pPr>
+        <w:pStyle w:val="Normal"/>
+        <w:tabs>
+          <w:tab w:val="clear" w:pos="708"/>
+          <w:tab w:val="left" w:pos="1650" w:leader="none"/>
+        </w:tabs>
+        <w:jc w:val="left"/>
+        <w:rPr>
+          <w:sz w:val="21"/>
+          <w:szCs w:val="24"/>
+        </w:rPr>
+      </w:pPr>
+      <w:r>
+        <w:rPr>
+          <w:sz w:val="21"/>
+          <w:szCs w:val="24"/>
         </w:rPr>
       </w:r>
     </w:p>

</xml_diff>

<commit_message>
Criação da pasta de Documentação com um Modelo README para construção de Documentações.
</commit_message>
<xml_diff>
--- a/Linux/Cron/Apostila de Cron.docx
+++ b/Linux/Cron/Apostila de Cron.docx
@@ -20,7 +20,17 @@
         </w:rPr>
       </w:pPr>
       <w:r>
-        <w:rPr/>
+        <w:rPr>
+          <w:rFonts w:cs="Bahnschrift Light SemiCondensed" w:ascii="Bahnschrift Light SemiCondensed" w:hAnsi="Bahnschrift Light SemiCondensed"/>
+          <w:b/>
+          <w:bCs/>
+          <w:i/>
+          <w:iCs/>
+          <w:color w:val="FF0000"/>
+          <w:sz w:val="56"/>
+          <w:szCs w:val="56"/>
+          <w:lang w:val="pt-BR"/>
+        </w:rPr>
       </w:r>
     </w:p>
     <w:p>
@@ -52,21 +62,7 @@
           <w:szCs w:val="56"/>
           <w:lang w:val="pt-BR"/>
         </w:rPr>
-        <w:t xml:space="preserve">Apostila de </w:t>
-      </w:r>
-      <w:r>
-        <w:rPr>
-          <w:rFonts w:cs="Bahnschrift Light SemiCondensed" w:ascii="Bahnschrift Light SemiCondensed" w:hAnsi="Bahnschrift Light SemiCondensed"/>
-          <w:b/>
-          <w:bCs/>
-          <w:i/>
-          <w:iCs/>
-          <w:color w:val="FF0000"/>
-          <w:sz w:val="56"/>
-          <w:szCs w:val="56"/>
-          <w:lang w:val="pt-BR"/>
-        </w:rPr>
-        <w:t>Cron</w:t>
+        <w:t>Apostila de Cron</w:t>
       </w:r>
     </w:p>
     <w:p>
@@ -570,17 +566,7 @@
           <w:sz w:val="24"/>
           <w:szCs w:val="24"/>
         </w:rPr>
-        <w:t>vim</w:t>
-      </w:r>
-      <w:r>
-        <w:rPr>
-          <w:rFonts w:ascii="Nimbus Mono PS" w:hAnsi="Nimbus Mono PS"/>
-          <w:b w:val="false"/>
-          <w:bCs w:val="false"/>
-          <w:sz w:val="24"/>
-          <w:szCs w:val="24"/>
-        </w:rPr>
-        <w:t xml:space="preserve"> </w:t>
+        <w:t xml:space="preserve">vim </w:t>
       </w:r>
       <w:r>
         <w:rPr>

</xml_diff>